<commit_message>
Fichier repartion travail + coomments
</commit_message>
<xml_diff>
--- a/Répartitions des taches à faire.docx
+++ b/Répartitions des taches à faire.docx
@@ -318,10 +318,7 @@
             </w:r>
             <w:proofErr w:type="spellStart"/>
             <w:r>
-              <w:t>Game</w:t>
-            </w:r>
-            <w:r>
-              <w:t>Page</w:t>
+              <w:t>GamePage</w:t>
             </w:r>
             <w:proofErr w:type="spellEnd"/>
           </w:p>
@@ -690,6 +687,374 @@
         </w:tc>
       </w:tr>
       <w:tr>
+        <w:tc>
+          <w:tcPr>
+            <w:tcW w:w="2264" w:type="dxa"/>
+            <w:shd w:val="clear" w:color="auto" w:fill="A8D08D" w:themeFill="accent6" w:themeFillTint="99"/>
+          </w:tcPr>
+          <w:p>
+            <w:r>
+              <w:t>Alien</w:t>
+            </w:r>
+          </w:p>
+        </w:tc>
+        <w:tc>
+          <w:tcPr>
+            <w:tcW w:w="2266" w:type="dxa"/>
+            <w:shd w:val="clear" w:color="auto" w:fill="FFD966" w:themeFill="accent4" w:themeFillTint="99"/>
+          </w:tcPr>
+          <w:p>
+            <w:r>
+              <w:t>Tir des aliens (temps)</w:t>
+            </w:r>
+          </w:p>
+        </w:tc>
+        <w:tc>
+          <w:tcPr>
+            <w:tcW w:w="2266" w:type="dxa"/>
+            <w:shd w:val="clear" w:color="auto" w:fill="FFD966" w:themeFill="accent4" w:themeFillTint="99"/>
+          </w:tcPr>
+          <w:p>
+            <w:pPr>
+              <w:jc w:val="center"/>
+            </w:pPr>
+            <w:r>
+              <w:t>Déplacement</w:t>
+            </w:r>
+          </w:p>
+        </w:tc>
+        <w:tc>
+          <w:tcPr>
+            <w:tcW w:w="2266" w:type="dxa"/>
+            <w:shd w:val="clear" w:color="auto" w:fill="FFD966" w:themeFill="accent4" w:themeFillTint="99"/>
+            <w:vAlign w:val="center"/>
+          </w:tcPr>
+          <w:p>
+            <w:pPr>
+              <w:jc w:val="center"/>
+            </w:pPr>
+            <w:r>
+              <w:t xml:space="preserve">Aide dans le </w:t>
+            </w:r>
+            <w:r>
+              <w:t>déplacement</w:t>
+            </w:r>
+          </w:p>
+        </w:tc>
+      </w:tr>
+      <w:tr>
+        <w:trPr>
+          <w:trHeight w:val="741"/>
+        </w:trPr>
+        <w:tc>
+          <w:tcPr>
+            <w:tcW w:w="2264" w:type="dxa"/>
+            <w:shd w:val="clear" w:color="auto" w:fill="A8D08D" w:themeFill="accent6" w:themeFillTint="99"/>
+          </w:tcPr>
+          <w:p>
+            <w:proofErr w:type="spellStart"/>
+            <w:r>
+              <w:t>AlienGreen</w:t>
+            </w:r>
+            <w:proofErr w:type="spellEnd"/>
+            <w:r>
+              <w:t>/</w:t>
+            </w:r>
+          </w:p>
+          <w:p>
+            <w:proofErr w:type="spellStart"/>
+            <w:r>
+              <w:t>AlienBlue</w:t>
+            </w:r>
+            <w:proofErr w:type="spellEnd"/>
+            <w:r>
+              <w:t xml:space="preserve">/ </w:t>
+            </w:r>
+          </w:p>
+          <w:p>
+            <w:proofErr w:type="spellStart"/>
+            <w:r>
+              <w:t>AlienRed</w:t>
+            </w:r>
+            <w:proofErr w:type="spellEnd"/>
+          </w:p>
+        </w:tc>
+        <w:tc>
+          <w:tcPr>
+            <w:tcW w:w="2266" w:type="dxa"/>
+            <w:shd w:val="clear" w:color="auto" w:fill="FFD966" w:themeFill="accent4" w:themeFillTint="99"/>
+          </w:tcPr>
+          <w:p>
+            <w:r>
+              <w:t>Blue et Red</w:t>
+            </w:r>
+          </w:p>
+        </w:tc>
+        <w:tc>
+          <w:tcPr>
+            <w:tcW w:w="2266" w:type="dxa"/>
+            <w:shd w:val="clear" w:color="auto" w:fill="595959" w:themeFill="text1" w:themeFillTint="A6"/>
+          </w:tcPr>
+          <w:p>
+            <w:pPr>
+              <w:jc w:val="center"/>
+            </w:pPr>
+          </w:p>
+        </w:tc>
+        <w:tc>
+          <w:tcPr>
+            <w:tcW w:w="2266" w:type="dxa"/>
+            <w:shd w:val="clear" w:color="auto" w:fill="FFD966" w:themeFill="accent4" w:themeFillTint="99"/>
+            <w:vAlign w:val="center"/>
+          </w:tcPr>
+          <w:p>
+            <w:pPr>
+              <w:jc w:val="center"/>
+            </w:pPr>
+            <w:r>
+              <w:t>Green</w:t>
+            </w:r>
+          </w:p>
+        </w:tc>
+      </w:tr>
+      <w:tr>
+        <w:trPr>
+          <w:trHeight w:val="741"/>
+        </w:trPr>
+        <w:tc>
+          <w:tcPr>
+            <w:tcW w:w="2264" w:type="dxa"/>
+            <w:shd w:val="clear" w:color="auto" w:fill="A8D08D" w:themeFill="accent6" w:themeFillTint="99"/>
+          </w:tcPr>
+          <w:p>
+            <w:r>
+              <w:t>Bloc</w:t>
+            </w:r>
+          </w:p>
+        </w:tc>
+        <w:tc>
+          <w:tcPr>
+            <w:tcW w:w="2266" w:type="dxa"/>
+            <w:shd w:val="clear" w:color="auto" w:fill="595959" w:themeFill="text1" w:themeFillTint="A6"/>
+          </w:tcPr>
+          <w:p/>
+          <w:p>
+            <w:pPr>
+              <w:ind w:firstLine="708"/>
+            </w:pPr>
+          </w:p>
+        </w:tc>
+        <w:tc>
+          <w:tcPr>
+            <w:tcW w:w="2266" w:type="dxa"/>
+            <w:shd w:val="clear" w:color="auto" w:fill="FFD966" w:themeFill="accent4" w:themeFillTint="99"/>
+          </w:tcPr>
+          <w:p>
+            <w:proofErr w:type="spellStart"/>
+            <w:r>
+              <w:t>Creation</w:t>
+            </w:r>
+            <w:proofErr w:type="spellEnd"/>
+            <w:r>
+              <w:t xml:space="preserve"> classe + </w:t>
+            </w:r>
+            <w:proofErr w:type="spellStart"/>
+            <w:r>
+              <w:t>CollideEffecet</w:t>
+            </w:r>
+            <w:proofErr w:type="spellEnd"/>
+          </w:p>
+        </w:tc>
+        <w:tc>
+          <w:tcPr>
+            <w:tcW w:w="2266" w:type="dxa"/>
+            <w:shd w:val="clear" w:color="auto" w:fill="FFD966" w:themeFill="accent4" w:themeFillTint="99"/>
+            <w:vAlign w:val="center"/>
+          </w:tcPr>
+          <w:p>
+            <w:pPr>
+              <w:jc w:val="center"/>
+            </w:pPr>
+            <w:proofErr w:type="spellStart"/>
+            <w:r>
+              <w:t>Sprites</w:t>
+            </w:r>
+            <w:proofErr w:type="spellEnd"/>
+            <w:r>
+              <w:t xml:space="preserve"> </w:t>
+            </w:r>
+          </w:p>
+        </w:tc>
+      </w:tr>
+      <w:tr>
+        <w:trPr>
+          <w:trHeight w:val="741"/>
+        </w:trPr>
+        <w:tc>
+          <w:tcPr>
+            <w:tcW w:w="2264" w:type="dxa"/>
+            <w:shd w:val="clear" w:color="auto" w:fill="A8D08D" w:themeFill="accent6" w:themeFillTint="99"/>
+          </w:tcPr>
+          <w:p>
+            <w:r>
+              <w:t>Missile</w:t>
+            </w:r>
+          </w:p>
+        </w:tc>
+        <w:tc>
+          <w:tcPr>
+            <w:tcW w:w="2266" w:type="dxa"/>
+            <w:shd w:val="clear" w:color="auto" w:fill="FFD966" w:themeFill="accent4" w:themeFillTint="99"/>
+          </w:tcPr>
+          <w:p>
+            <w:r>
+              <w:t xml:space="preserve">                   </w:t>
+            </w:r>
+          </w:p>
+          <w:p>
+            <w:r>
+              <w:t xml:space="preserve">                 X</w:t>
+            </w:r>
+          </w:p>
+        </w:tc>
+        <w:tc>
+          <w:tcPr>
+            <w:tcW w:w="2266" w:type="dxa"/>
+            <w:shd w:val="clear" w:color="auto" w:fill="FFD966" w:themeFill="accent4" w:themeFillTint="99"/>
+          </w:tcPr>
+          <w:p>
+            <w:pPr>
+              <w:jc w:val="center"/>
+            </w:pPr>
+          </w:p>
+          <w:p>
+            <w:pPr>
+              <w:jc w:val="center"/>
+            </w:pPr>
+            <w:r>
+              <w:t>X</w:t>
+            </w:r>
+          </w:p>
+        </w:tc>
+        <w:tc>
+          <w:tcPr>
+            <w:tcW w:w="2266" w:type="dxa"/>
+            <w:shd w:val="clear" w:color="auto" w:fill="595959" w:themeFill="text1" w:themeFillTint="A6"/>
+            <w:vAlign w:val="center"/>
+          </w:tcPr>
+          <w:p>
+            <w:pPr>
+              <w:jc w:val="center"/>
+            </w:pPr>
+          </w:p>
+        </w:tc>
+      </w:tr>
+      <w:tr>
+        <w:trPr>
+          <w:trHeight w:val="741"/>
+        </w:trPr>
+        <w:tc>
+          <w:tcPr>
+            <w:tcW w:w="2264" w:type="dxa"/>
+            <w:shd w:val="clear" w:color="auto" w:fill="A8D08D" w:themeFill="accent6" w:themeFillTint="99"/>
+          </w:tcPr>
+          <w:p>
+            <w:proofErr w:type="spellStart"/>
+            <w:r>
+              <w:t>MissileAlien</w:t>
+            </w:r>
+            <w:proofErr w:type="spellEnd"/>
+          </w:p>
+        </w:tc>
+        <w:tc>
+          <w:tcPr>
+            <w:tcW w:w="2266" w:type="dxa"/>
+            <w:shd w:val="clear" w:color="auto" w:fill="FFD966" w:themeFill="accent4" w:themeFillTint="99"/>
+          </w:tcPr>
+          <w:p>
+            <w:pPr>
+              <w:jc w:val="center"/>
+            </w:pPr>
+            <w:r>
+              <w:t>X</w:t>
+            </w:r>
+          </w:p>
+        </w:tc>
+        <w:tc>
+          <w:tcPr>
+            <w:tcW w:w="2266" w:type="dxa"/>
+            <w:shd w:val="clear" w:color="auto" w:fill="595959" w:themeFill="text1" w:themeFillTint="A6"/>
+          </w:tcPr>
+          <w:p>
+            <w:pPr>
+              <w:jc w:val="center"/>
+            </w:pPr>
+          </w:p>
+        </w:tc>
+        <w:tc>
+          <w:tcPr>
+            <w:tcW w:w="2266" w:type="dxa"/>
+            <w:shd w:val="clear" w:color="auto" w:fill="595959" w:themeFill="text1" w:themeFillTint="A6"/>
+            <w:vAlign w:val="center"/>
+          </w:tcPr>
+          <w:p>
+            <w:pPr>
+              <w:jc w:val="center"/>
+            </w:pPr>
+          </w:p>
+        </w:tc>
+      </w:tr>
+      <w:tr>
+        <w:trPr>
+          <w:trHeight w:val="741"/>
+        </w:trPr>
+        <w:tc>
+          <w:tcPr>
+            <w:tcW w:w="2264" w:type="dxa"/>
+            <w:shd w:val="clear" w:color="auto" w:fill="A8D08D" w:themeFill="accent6" w:themeFillTint="99"/>
+          </w:tcPr>
+          <w:p>
+            <w:proofErr w:type="spellStart"/>
+            <w:r>
+              <w:t>Heart</w:t>
+            </w:r>
+            <w:proofErr w:type="spellEnd"/>
+            <w:r>
+              <w:t xml:space="preserve"> </w:t>
+            </w:r>
+          </w:p>
+        </w:tc>
+        <w:tc>
+          <w:tcPr>
+            <w:tcW w:w="2266" w:type="dxa"/>
+            <w:shd w:val="clear" w:color="auto" w:fill="595959" w:themeFill="text1" w:themeFillTint="A6"/>
+          </w:tcPr>
+          <w:p/>
+        </w:tc>
+        <w:tc>
+          <w:tcPr>
+            <w:tcW w:w="2266" w:type="dxa"/>
+            <w:shd w:val="clear" w:color="auto" w:fill="595959" w:themeFill="text1" w:themeFillTint="A6"/>
+          </w:tcPr>
+          <w:p/>
+        </w:tc>
+        <w:tc>
+          <w:tcPr>
+            <w:tcW w:w="2266" w:type="dxa"/>
+            <w:shd w:val="clear" w:color="auto" w:fill="FFD966" w:themeFill="accent4" w:themeFillTint="99"/>
+            <w:vAlign w:val="center"/>
+          </w:tcPr>
+          <w:p>
+            <w:pPr>
+              <w:jc w:val="center"/>
+            </w:pPr>
+            <w:r>
+              <w:t>X</w:t>
+            </w:r>
+          </w:p>
+        </w:tc>
+      </w:tr>
+      <w:tr>
         <w:trPr>
           <w:trHeight w:val="340"/>
         </w:trPr>
@@ -1066,6 +1431,52 @@
         </w:tc>
       </w:tr>
       <w:tr>
+        <w:tc>
+          <w:tcPr>
+            <w:tcW w:w="2264" w:type="dxa"/>
+            <w:shd w:val="clear" w:color="auto" w:fill="BFBFBF" w:themeFill="background1" w:themeFillShade="BF"/>
+          </w:tcPr>
+          <w:p>
+            <w:r>
+              <w:t>Logo</w:t>
+            </w:r>
+          </w:p>
+        </w:tc>
+        <w:tc>
+          <w:tcPr>
+            <w:tcW w:w="2266" w:type="dxa"/>
+            <w:shd w:val="clear" w:color="auto" w:fill="595959" w:themeFill="text1" w:themeFillTint="A6"/>
+          </w:tcPr>
+          <w:p/>
+        </w:tc>
+        <w:tc>
+          <w:tcPr>
+            <w:tcW w:w="2266" w:type="dxa"/>
+            <w:shd w:val="clear" w:color="auto" w:fill="FFD966" w:themeFill="accent4" w:themeFillTint="99"/>
+          </w:tcPr>
+          <w:p>
+            <w:pPr>
+              <w:jc w:val="center"/>
+            </w:pPr>
+            <w:r>
+              <w:t>X</w:t>
+            </w:r>
+          </w:p>
+        </w:tc>
+        <w:tc>
+          <w:tcPr>
+            <w:tcW w:w="2266" w:type="dxa"/>
+            <w:shd w:val="clear" w:color="auto" w:fill="595959" w:themeFill="text1" w:themeFillTint="A6"/>
+            <w:vAlign w:val="center"/>
+          </w:tcPr>
+          <w:p>
+            <w:pPr>
+              <w:jc w:val="center"/>
+            </w:pPr>
+          </w:p>
+        </w:tc>
+      </w:tr>
+      <w:tr>
         <w:trPr>
           <w:trHeight w:val="390"/>
         </w:trPr>
@@ -1198,6 +1609,182 @@
             <w:r>
               <w:t>X</w:t>
             </w:r>
+          </w:p>
+        </w:tc>
+      </w:tr>
+      <w:tr>
+        <w:tc>
+          <w:tcPr>
+            <w:tcW w:w="2264" w:type="dxa"/>
+            <w:shd w:val="clear" w:color="auto" w:fill="CC99FF"/>
+          </w:tcPr>
+          <w:p>
+            <w:r>
+              <w:lastRenderedPageBreak/>
+              <w:t xml:space="preserve">Score </w:t>
+            </w:r>
+            <w:proofErr w:type="spellStart"/>
+            <w:r>
+              <w:t>win</w:t>
+            </w:r>
+            <w:proofErr w:type="spellEnd"/>
+            <w:r>
+              <w:t xml:space="preserve"> et lose</w:t>
+            </w:r>
+          </w:p>
+        </w:tc>
+        <w:tc>
+          <w:tcPr>
+            <w:tcW w:w="2266" w:type="dxa"/>
+            <w:shd w:val="clear" w:color="auto" w:fill="595959" w:themeFill="text1" w:themeFillTint="A6"/>
+          </w:tcPr>
+          <w:p>
+            <w:pPr>
+              <w:jc w:val="center"/>
+            </w:pPr>
+          </w:p>
+        </w:tc>
+        <w:tc>
+          <w:tcPr>
+            <w:tcW w:w="2266" w:type="dxa"/>
+            <w:shd w:val="clear" w:color="auto" w:fill="FFD966" w:themeFill="accent4" w:themeFillTint="99"/>
+          </w:tcPr>
+          <w:p>
+            <w:pPr>
+              <w:jc w:val="center"/>
+            </w:pPr>
+            <w:r>
+              <w:t>X</w:t>
+            </w:r>
+          </w:p>
+        </w:tc>
+        <w:tc>
+          <w:tcPr>
+            <w:tcW w:w="2266" w:type="dxa"/>
+            <w:shd w:val="clear" w:color="auto" w:fill="595959" w:themeFill="text1" w:themeFillTint="A6"/>
+            <w:vAlign w:val="center"/>
+          </w:tcPr>
+          <w:p>
+            <w:pPr>
+              <w:jc w:val="center"/>
+            </w:pPr>
+          </w:p>
+        </w:tc>
+      </w:tr>
+      <w:tr>
+        <w:trPr>
+          <w:trHeight w:val="416"/>
+        </w:trPr>
+        <w:tc>
+          <w:tcPr>
+            <w:tcW w:w="9062" w:type="dxa"/>
+            <w:gridSpan w:val="4"/>
+            <w:shd w:val="clear" w:color="auto" w:fill="CC99FF"/>
+          </w:tcPr>
+          <w:p>
+            <w:pPr>
+              <w:jc w:val="center"/>
+            </w:pPr>
+            <w:r>
+              <w:t>Test</w:t>
+            </w:r>
+          </w:p>
+        </w:tc>
+      </w:tr>
+      <w:tr>
+        <w:trPr>
+          <w:trHeight w:val="414"/>
+        </w:trPr>
+        <w:tc>
+          <w:tcPr>
+            <w:tcW w:w="2264" w:type="dxa"/>
+            <w:shd w:val="clear" w:color="auto" w:fill="CC99FF"/>
+          </w:tcPr>
+          <w:p>
+            <w:proofErr w:type="spellStart"/>
+            <w:r>
+              <w:t>Deplacement</w:t>
+            </w:r>
+            <w:proofErr w:type="spellEnd"/>
+            <w:r>
+              <w:t xml:space="preserve"> joueur</w:t>
+            </w:r>
+          </w:p>
+        </w:tc>
+        <w:tc>
+          <w:tcPr>
+            <w:tcW w:w="2266" w:type="dxa"/>
+            <w:shd w:val="clear" w:color="auto" w:fill="7F7F7F" w:themeFill="text1" w:themeFillTint="80"/>
+          </w:tcPr>
+          <w:p>
+            <w:pPr>
+              <w:jc w:val="center"/>
+            </w:pPr>
+          </w:p>
+        </w:tc>
+        <w:tc>
+          <w:tcPr>
+            <w:tcW w:w="2266" w:type="dxa"/>
+            <w:shd w:val="clear" w:color="auto" w:fill="FFC000" w:themeFill="accent4"/>
+          </w:tcPr>
+          <w:p>
+            <w:pPr>
+              <w:jc w:val="center"/>
+            </w:pPr>
+            <w:r>
+              <w:t>X</w:t>
+            </w:r>
+          </w:p>
+        </w:tc>
+        <w:tc>
+          <w:tcPr>
+            <w:tcW w:w="2266" w:type="dxa"/>
+            <w:shd w:val="clear" w:color="auto" w:fill="7F7F7F" w:themeFill="text1" w:themeFillTint="80"/>
+            <w:vAlign w:val="center"/>
+          </w:tcPr>
+          <w:p>
+            <w:pPr>
+              <w:jc w:val="center"/>
+            </w:pPr>
+          </w:p>
+        </w:tc>
+      </w:tr>
+      <w:tr>
+        <w:tc>
+          <w:tcPr>
+            <w:tcW w:w="2264" w:type="dxa"/>
+            <w:shd w:val="clear" w:color="auto" w:fill="CC99FF"/>
+          </w:tcPr>
+          <w:p/>
+        </w:tc>
+        <w:tc>
+          <w:tcPr>
+            <w:tcW w:w="2266" w:type="dxa"/>
+            <w:shd w:val="clear" w:color="auto" w:fill="7F7F7F" w:themeFill="text1" w:themeFillTint="80"/>
+          </w:tcPr>
+          <w:p>
+            <w:pPr>
+              <w:jc w:val="center"/>
+            </w:pPr>
+          </w:p>
+        </w:tc>
+        <w:tc>
+          <w:tcPr>
+            <w:tcW w:w="2266" w:type="dxa"/>
+            <w:shd w:val="clear" w:color="auto" w:fill="7F7F7F" w:themeFill="text1" w:themeFillTint="80"/>
+          </w:tcPr>
+          <w:p/>
+        </w:tc>
+        <w:tc>
+          <w:tcPr>
+            <w:tcW w:w="2266" w:type="dxa"/>
+            <w:shd w:val="clear" w:color="auto" w:fill="7F7F7F" w:themeFill="text1" w:themeFillTint="80"/>
+            <w:vAlign w:val="center"/>
+          </w:tcPr>
+          <w:p>
+            <w:pPr>
+              <w:jc w:val="center"/>
+            </w:pPr>
           </w:p>
         </w:tc>
       </w:tr>

</xml_diff>